<commit_message>
added roles added aim and goals
</commit_message>
<xml_diff>
--- a/FILES and Info/copy.docx
+++ b/FILES and Info/copy.docx
@@ -15,13 +15,7 @@
         <w:pStyle w:val="Subtitle"/>
       </w:pPr>
       <w:r>
-        <w:t>COSC2196</w:t>
-      </w:r>
-      <w:r>
-        <w:t xml:space="preserve"> | </w:t>
-      </w:r>
-      <w:r>
-        <w:t>Introduction to Information Technology</w:t>
+        <w:t>COSC2196 | Introduction to Information Technology</w:t>
       </w:r>
     </w:p>
     <w:p>
@@ -29,10 +23,7 @@
         <w:pStyle w:val="Heading1"/>
       </w:pPr>
       <w:r>
-        <w:t>Team Profile</w:t>
-      </w:r>
-      <w:r>
-        <w:t xml:space="preserve"> (5%)</w:t>
+        <w:t>Team Profile (5%)</w:t>
       </w:r>
     </w:p>
     <w:p>
@@ -110,10 +101,7 @@
         <w:pStyle w:val="Heading1"/>
       </w:pPr>
       <w:r>
-        <w:t>Tools</w:t>
-      </w:r>
-      <w:r>
-        <w:t xml:space="preserve"> (5%)</w:t>
+        <w:t>Tools (5%)</w:t>
       </w:r>
     </w:p>
     <w:p>
@@ -184,10 +172,7 @@
         <w:pStyle w:val="Heading1"/>
       </w:pPr>
       <w:r>
-        <w:t xml:space="preserve">Project </w:t>
-      </w:r>
-      <w:r>
-        <w:t>Plan (50%)</w:t>
+        <w:t>Project Plan (50%)</w:t>
       </w:r>
     </w:p>
     <w:p>
@@ -282,279 +267,706 @@
       </w:r>
     </w:p>
     <w:p>
+      <w:r>
+        <w:t>What similar systems or products are available? What competitors are there? What points of difference are there about your project compared to what exist now? At least one paragraph is expected.</w:t>
+      </w:r>
+    </w:p>
+    <w:p>
+      <w:pPr>
+        <w:pStyle w:val="Heading2"/>
+      </w:pPr>
+      <w:r>
+        <w:t>Detailed Description</w:t>
+      </w:r>
+    </w:p>
+    <w:p>
+      <w:pPr>
+        <w:pStyle w:val="Heading3"/>
+      </w:pPr>
+      <w:r>
+        <w:t>Aims</w:t>
+      </w:r>
+    </w:p>
+    <w:p>
+      <w:r>
+        <w:t>The topic description gives a general overview. However, it is usually helpful to have a specific aim for your project, as well as some smaller goals which will be helpful for achieving your aim. Describe these as best you can. Each project should have a single aim.</w:t>
+      </w:r>
+    </w:p>
+    <w:p>
+      <w:r>
+        <w:t xml:space="preserve">(e.g. “Re-establish the King under the Mountain", “Construct an artefact in Minecraft", “Produce a movie about green flowers", “Explore the use of Raspberry </w:t>
+      </w:r>
+      <w:proofErr w:type="spellStart"/>
+      <w:r>
+        <w:t>Pis</w:t>
+      </w:r>
+      <w:proofErr w:type="spellEnd"/>
+      <w:r>
+        <w:t xml:space="preserve"> for cooking"), but may have several goals which will need to be achieved in order to fulfil your aim (e.g. defeat Smaug, annoy Bard, befriend </w:t>
+      </w:r>
+      <w:proofErr w:type="spellStart"/>
+      <w:r>
+        <w:t>Beorn</w:t>
+      </w:r>
+      <w:proofErr w:type="spellEnd"/>
+      <w:r>
+        <w:t xml:space="preserve">, kill as many giant spiders as necessary, fight </w:t>
+      </w:r>
+      <w:proofErr w:type="spellStart"/>
+      <w:r>
+        <w:t>Azog</w:t>
+      </w:r>
+      <w:proofErr w:type="spellEnd"/>
+      <w:r>
+        <w:t xml:space="preserve"> if he shows up, ... ).</w:t>
+      </w:r>
+    </w:p>
+    <w:p>
+      <w:r>
+        <w:t>If things don't go as expected, this is the part of the plan that you would fall back on to answer questions such as “What are the most important parts of the project? Which parts should have priority over the others? If we have only enough time or resources for one of our goals, which one should it be?". One paragraph for the aim and one for each goal is expected. Each paragraph should include a description of the aim or goal, and a justification for it.</w:t>
+      </w:r>
+    </w:p>
+    <w:p>
+      <w:pPr>
+        <w:pStyle w:val="Heading4"/>
+      </w:pPr>
+      <w:r>
+        <w:t>Aim</w:t>
+      </w:r>
+    </w:p>
+    <w:p>
+      <w:r>
+        <w:t xml:space="preserve">Develop </w:t>
+      </w:r>
+      <w:r>
+        <w:t xml:space="preserve">a device which limits the speed of a vehicle </w:t>
+      </w:r>
+      <w:r>
+        <w:t>based on transmissions and/or geolocation</w:t>
+      </w:r>
+    </w:p>
+    <w:p>
+      <w:pPr>
+        <w:pStyle w:val="Heading4"/>
+      </w:pPr>
+      <w:r>
+        <w:t>Goals</w:t>
+      </w:r>
+    </w:p>
+    <w:p>
+      <w:pPr>
+        <w:pStyle w:val="ListParagraph"/>
+        <w:numPr>
+          <w:ilvl w:val="0"/>
+          <w:numId w:val="3"/>
+        </w:numPr>
+      </w:pPr>
+      <w:r>
+        <w:t xml:space="preserve">Produce </w:t>
+      </w:r>
+      <w:r>
+        <w:t>devices that can transmit and receive a speed limit value</w:t>
+      </w:r>
+      <w:r>
+        <w:t xml:space="preserve"> </w:t>
+      </w:r>
+      <w:r>
+        <w:t>for a location/area</w:t>
+      </w:r>
+    </w:p>
+    <w:p>
+      <w:pPr>
+        <w:pStyle w:val="ListParagraph"/>
+        <w:numPr>
+          <w:ilvl w:val="1"/>
+          <w:numId w:val="3"/>
+        </w:numPr>
+      </w:pPr>
+      <w:r>
+        <w:t>Develop transmitter</w:t>
+      </w:r>
+    </w:p>
+    <w:p>
+      <w:pPr>
+        <w:pStyle w:val="ListParagraph"/>
+        <w:numPr>
+          <w:ilvl w:val="1"/>
+          <w:numId w:val="3"/>
+        </w:numPr>
+      </w:pPr>
+      <w:r>
+        <w:t>Develop receiving device</w:t>
+      </w:r>
+    </w:p>
+    <w:p>
+      <w:pPr>
+        <w:pStyle w:val="ListParagraph"/>
+        <w:numPr>
+          <w:ilvl w:val="0"/>
+          <w:numId w:val="3"/>
+        </w:numPr>
+      </w:pPr>
+      <w:r>
+        <w:t>Develop area speed limits</w:t>
+      </w:r>
+      <w:r>
+        <w:t xml:space="preserve"> (access accurate maps with speed limits??)</w:t>
+      </w:r>
+    </w:p>
+    <w:p>
+      <w:pPr>
+        <w:pStyle w:val="ListParagraph"/>
+        <w:numPr>
+          <w:ilvl w:val="1"/>
+          <w:numId w:val="3"/>
+        </w:numPr>
+      </w:pPr>
+      <w:r>
+        <w:t>Within city</w:t>
+      </w:r>
+      <w:r>
+        <w:t xml:space="preserve"> limits</w:t>
+      </w:r>
+    </w:p>
+    <w:p>
+      <w:pPr>
+        <w:pStyle w:val="ListParagraph"/>
+        <w:numPr>
+          <w:ilvl w:val="1"/>
+          <w:numId w:val="3"/>
+        </w:numPr>
+      </w:pPr>
+      <w:r>
+        <w:t>Outside city limits</w:t>
+      </w:r>
+    </w:p>
+    <w:p>
+      <w:pPr>
+        <w:pStyle w:val="ListParagraph"/>
+        <w:numPr>
+          <w:ilvl w:val="1"/>
+          <w:numId w:val="3"/>
+        </w:numPr>
+      </w:pPr>
+      <w:r>
+        <w:t>School zones</w:t>
+      </w:r>
+    </w:p>
+    <w:p>
+      <w:pPr>
+        <w:pStyle w:val="ListParagraph"/>
+        <w:numPr>
+          <w:ilvl w:val="1"/>
+          <w:numId w:val="3"/>
+        </w:numPr>
+      </w:pPr>
+      <w:r>
+        <w:t>Residential areas</w:t>
+      </w:r>
+    </w:p>
+    <w:p>
+      <w:pPr>
+        <w:pStyle w:val="ListParagraph"/>
+        <w:numPr>
+          <w:ilvl w:val="0"/>
+          <w:numId w:val="3"/>
+        </w:numPr>
+      </w:pPr>
+      <w:r>
+        <w:t xml:space="preserve">Develop systems to </w:t>
+      </w:r>
+      <w:r>
+        <w:t>communicate speed limits to vehicles</w:t>
+      </w:r>
+    </w:p>
+    <w:p>
+      <w:pPr>
+        <w:pStyle w:val="ListParagraph"/>
+        <w:numPr>
+          <w:ilvl w:val="0"/>
+          <w:numId w:val="3"/>
+        </w:numPr>
+      </w:pPr>
+      <w:r>
+        <w:t>Interface with vehicles</w:t>
+      </w:r>
+    </w:p>
+    <w:p>
+      <w:pPr>
+        <w:pStyle w:val="ListParagraph"/>
+        <w:numPr>
+          <w:ilvl w:val="0"/>
+          <w:numId w:val="3"/>
+        </w:numPr>
+      </w:pPr>
+      <w:r>
+        <w:t>Roll out</w:t>
+      </w:r>
+    </w:p>
+    <w:p>
+      <w:pPr>
+        <w:pStyle w:val="ListParagraph"/>
+        <w:numPr>
+          <w:ilvl w:val="1"/>
+          <w:numId w:val="3"/>
+        </w:numPr>
+      </w:pPr>
       <w:bookmarkStart w:id="0" w:name="_GoBack"/>
       <w:bookmarkEnd w:id="0"/>
-      <w:r>
-        <w:t>What similar systems or products are available? What competitors are there? What points of difference are there about your project compared to what exist now? At least one paragraph is expected.</w:t>
-      </w:r>
-    </w:p>
-    <w:p>
-      <w:pPr>
-        <w:pStyle w:val="Heading2"/>
-      </w:pPr>
-      <w:r>
-        <w:t>Detailed Description</w:t>
-      </w:r>
-    </w:p>
+    </w:p>
+    <w:p/>
     <w:p>
       <w:pPr>
         <w:pStyle w:val="Heading3"/>
       </w:pPr>
       <w:r>
-        <w:t>Aims</w:t>
-      </w:r>
-    </w:p>
-    <w:p>
-      <w:r>
-        <w:t>The topic description gives a general overview. However, it is usually helpful to have a specific aim for your project, as well as some smaller goals which will be helpful for achieving your aim. Describe these as best you can. Each project should have a single aim.</w:t>
-      </w:r>
-    </w:p>
-    <w:p>
-      <w:r>
-        <w:t xml:space="preserve">(e.g. “Re-establish the King under the Mountain", “Construct an artefact in Minecraft", “Produce a movie about green flowers", “Explore the use of Raspberry </w:t>
+        <w:t>Plans and Progress</w:t>
+      </w:r>
+    </w:p>
+    <w:p>
+      <w:r>
+        <w:t xml:space="preserve">Here you should give as much detail as you can about what your project will do, and how you will do it. This should also include how far you have got with developing any features or outcomes from your project. Tell us about the “story" of your project – how it began, how it has progressed, and what stage of the plan you are up to. Include any </w:t>
+      </w:r>
+      <w:proofErr w:type="gramStart"/>
+      <w:r>
+        <w:t>dead-ends</w:t>
+      </w:r>
+      <w:proofErr w:type="gramEnd"/>
+      <w:r>
+        <w:t xml:space="preserve"> you may have followed, decisions made, and changes that have been made to the project plan. This will need to include a significant amount of detail, so that it is easily seen what precisely you have done and are planning to do. If it helps, imagine the information that would be required if you were to hand this project over at the end of the semester to a new team to complete the job. What would you want to know, if you were one of the people taking over? There is no set length for this section, but it is hard to believe that less than two pages could be adequate. Three or four pages is far more likely.</w:t>
+      </w:r>
+    </w:p>
+    <w:p>
+      <w:pPr>
+        <w:pStyle w:val="Heading3"/>
+      </w:pPr>
+      <w:r>
+        <w:t>Roles</w:t>
+      </w:r>
+    </w:p>
+    <w:p>
+      <w:r>
+        <w:t xml:space="preserve">It is sometimes useful to define roles for </w:t>
+      </w:r>
+      <w:proofErr w:type="gramStart"/>
+      <w:r>
+        <w:t>particular participants</w:t>
+      </w:r>
+      <w:proofErr w:type="gramEnd"/>
+      <w:r>
+        <w:t>, such as Lead Developer, or Technical Designer, or User Interface Designer. It is also possible that roles are changed from week to week, depending on what needs to be done next. Have you defined any specific roles for your project? If so, describe and justify these. If not, describe your process and justify why there are no specific roles.</w:t>
+      </w:r>
+    </w:p>
+    <w:p>
+      <w:pPr>
+        <w:pStyle w:val="ListParagraph"/>
+        <w:numPr>
+          <w:ilvl w:val="0"/>
+          <w:numId w:val="2"/>
+        </w:numPr>
+        <w:rPr>
+          <w:rStyle w:val="Strong"/>
+        </w:rPr>
+      </w:pPr>
+      <w:r>
+        <w:rPr>
+          <w:rStyle w:val="Strong"/>
+        </w:rPr>
+        <w:t xml:space="preserve">Lead </w:t>
+      </w:r>
+      <w:r>
+        <w:rPr>
+          <w:rStyle w:val="Strong"/>
+        </w:rPr>
+        <w:t>Program Developer</w:t>
+      </w:r>
+    </w:p>
+    <w:p>
+      <w:pPr>
+        <w:pStyle w:val="ListParagraph"/>
+        <w:numPr>
+          <w:ilvl w:val="0"/>
+          <w:numId w:val="2"/>
+        </w:numPr>
+        <w:rPr>
+          <w:rStyle w:val="Strong"/>
+        </w:rPr>
+      </w:pPr>
+      <w:r>
+        <w:rPr>
+          <w:rStyle w:val="Strong"/>
+        </w:rPr>
+        <w:t>Vehicle Interfac</w:t>
+      </w:r>
+      <w:r>
+        <w:rPr>
+          <w:rStyle w:val="Strong"/>
+        </w:rPr>
+        <w:t>e Designer</w:t>
+      </w:r>
+    </w:p>
+    <w:p>
+      <w:pPr>
+        <w:pStyle w:val="ListParagraph"/>
+        <w:numPr>
+          <w:ilvl w:val="0"/>
+          <w:numId w:val="2"/>
+        </w:numPr>
+        <w:rPr>
+          <w:rStyle w:val="Strong"/>
+        </w:rPr>
+      </w:pPr>
+      <w:r>
+        <w:rPr>
+          <w:rStyle w:val="Strong"/>
+        </w:rPr>
+        <w:t>Editor</w:t>
+      </w:r>
+    </w:p>
+    <w:p>
+      <w:pPr>
+        <w:pStyle w:val="ListParagraph"/>
+        <w:numPr>
+          <w:ilvl w:val="0"/>
+          <w:numId w:val="2"/>
+        </w:numPr>
+        <w:rPr>
+          <w:rStyle w:val="Strong"/>
+        </w:rPr>
+      </w:pPr>
+      <w:r>
+        <w:rPr>
+          <w:rStyle w:val="Strong"/>
+        </w:rPr>
+        <w:t>Publisher</w:t>
+      </w:r>
+    </w:p>
+    <w:p>
+      <w:pPr>
+        <w:pStyle w:val="ListParagraph"/>
+        <w:numPr>
+          <w:ilvl w:val="0"/>
+          <w:numId w:val="2"/>
+        </w:numPr>
+        <w:rPr>
+          <w:rStyle w:val="Strong"/>
+        </w:rPr>
+      </w:pPr>
+      <w:r>
+        <w:rPr>
+          <w:rStyle w:val="Strong"/>
+        </w:rPr>
+        <w:t>Research Leader</w:t>
+      </w:r>
+    </w:p>
+    <w:p>
+      <w:pPr>
+        <w:pStyle w:val="Heading3"/>
+      </w:pPr>
+      <w:r>
+        <w:t>Scope and Limits</w:t>
+      </w:r>
+    </w:p>
+    <w:p>
+      <w:r>
+        <w:t>“There's no such thing as perfection. You're never finished with a film. You run out of time.” -- Peter Jackson, director of `The Lord of the Rings’ and ‘The Hobbit’ trilogies</w:t>
+      </w:r>
+    </w:p>
+    <w:p>
+      <w:r>
+        <w:t xml:space="preserve">One of the more difficult parts of project planning and execution is to define the scope and limits of the project. As mentioned above, you never </w:t>
+      </w:r>
+      <w:proofErr w:type="gramStart"/>
+      <w:r>
+        <w:t>really complete</w:t>
+      </w:r>
+      <w:proofErr w:type="gramEnd"/>
+      <w:r>
+        <w:t xml:space="preserve"> project like these; all you can ever do is your best in the time available. Part of that involves setting priorities and accepting that there will be features that will take too long to develop. This means that it is important to set a scope for your project, as a means of ensuring that you make the most of the time available. For example, if you are developing a game, you might consider only producing one level and two or three characters, in order to show a proof-of-concept, rather than develop three levels and ten characters.</w:t>
+      </w:r>
+    </w:p>
+    <w:p>
+      <w:r>
+        <w:t xml:space="preserve">The scope is probably the most crucial part of your plan, </w:t>
+      </w:r>
+      <w:proofErr w:type="gramStart"/>
+      <w:r>
+        <w:t>and also</w:t>
+      </w:r>
+      <w:proofErr w:type="gramEnd"/>
+      <w:r>
+        <w:t xml:space="preserve"> the most difficult to define. One way to define the scope is to think of the deliverables for your project, i.e. what outcomes would you be able to show to someone who asks you to see the results of your work. This will also include several statements about what </w:t>
+      </w:r>
+      <w:proofErr w:type="gramStart"/>
+      <w:r>
+        <w:t>will not be part of the project</w:t>
+      </w:r>
+      <w:proofErr w:type="gramEnd"/>
+      <w:r>
+        <w:t>. For example, if you are using Open Street Maps to show the location of all your favourite shops, the deliverables would include the updated map, but not the Open Street Maps technology itself. It would also not include many other features of Open Street Maps, or other interesting location -- just those which show your favourite shops.</w:t>
+      </w:r>
+    </w:p>
+    <w:p>
+      <w:r>
+        <w:t>Also, be aware of the phenomenon of `scope creep', which is the tendency for projects to incorporate more and more features. There is nothing wrong with being ambitious, but you only have a certain amount of time. At least one paragraph is expected.</w:t>
+      </w:r>
+    </w:p>
+    <w:p>
+      <w:pPr>
+        <w:pStyle w:val="Heading3"/>
+      </w:pPr>
+      <w:r>
+        <w:t>Tools and Technologies</w:t>
+      </w:r>
+    </w:p>
+    <w:p>
+      <w:r>
+        <w:t>What software or other tools are required by the project? Are there any software licenses needed? Is there any hardware needed (beyond a standard laptop or something similar)? This needs to be precise (e.g. Windows Movie Maker Version 45.3) but needn't be long. You should also include a brief description of any prior experience any group members have had with the tools and technologies you list. There is no minimum length for this. It is important to be as precise as possible, but descriptions of the tools are not needed here.</w:t>
+      </w:r>
+    </w:p>
+    <w:p>
+      <w:pPr>
+        <w:pStyle w:val="Heading3"/>
+      </w:pPr>
+      <w:r>
+        <w:t>Testing</w:t>
+      </w:r>
+    </w:p>
+    <w:p>
+      <w:r>
+        <w:t xml:space="preserve">How will your test your project? How will you know when you have succeeded? Testing is not something that you should leave until the very end; often it is far more useful to have a quick and dirty “mock up" of a project and then do some (limited) testing, to </w:t>
       </w:r>
       <w:proofErr w:type="spellStart"/>
       <w:r>
-        <w:t>Pis</w:t>
+        <w:t>nd</w:t>
       </w:r>
       <w:proofErr w:type="spellEnd"/>
       <w:r>
-        <w:t xml:space="preserve"> for cooking"), but may have several goals which will need to be achieved in order to fulfil your aim (e.g. defeat Smaug, annoy Bard, befriend </w:t>
+        <w:t xml:space="preserve"> out whether you are building the right product. If your project involves user testing, you should describe in your plan how you will find the test users, approximately what number of people you will need, and what background (if any) is required. At least one paragraph is expected here.</w:t>
+      </w:r>
+    </w:p>
+    <w:p>
+      <w:pPr>
+        <w:pStyle w:val="Heading3"/>
+      </w:pPr>
+      <w:r>
+        <w:t>Timeframe</w:t>
+      </w:r>
+    </w:p>
+    <w:p>
+      <w:r>
+        <w:t>Another difficult aspect of project planning is knowing how much time to allow. You will have something like 36 hours per person for this assignment. In order to develop a plan for further work beyond the end of this course, let us assume that you will have an extra 10 hours per week per person for 10 weeks in addition to this time in order to develop your project. This means that you will have six weeks (Weeks 7 to 12) of the semester to work on your assignment, with a further 10 weeks after that. This means that your plan will be for a total of 15 weeks, with the first 6 being on this assignment.</w:t>
+      </w:r>
+    </w:p>
+    <w:p>
+      <w:r>
+        <w:t xml:space="preserve">You will clearly not have the extra 10 weeks to work on the project; this is intended to give you a feeling for how much you would be able to achieve in that time. This means that the first 6 weeks of your timeline will end up being your </w:t>
+      </w:r>
+      <w:proofErr w:type="gramStart"/>
+      <w:r>
+        <w:t>actually progress</w:t>
+      </w:r>
+      <w:proofErr w:type="gramEnd"/>
+      <w:r>
+        <w:t xml:space="preserve"> on this project, with the remaining 10 weeks being your plan for the next stages.</w:t>
+      </w:r>
+    </w:p>
+    <w:p>
+      <w:r>
+        <w:t>This should be presented in the form of a table, with one row for each week, specifying as best you can the work for each person for each week. This means that the first six rows of the table will describe your progress so far, and the remaining 10 your best guess at how the remaining time would work.</w:t>
+      </w:r>
+    </w:p>
+    <w:p>
+      <w:r>
+        <w:t xml:space="preserve">This will no doubt change as you work on your assignment, as it will give you a more precise idea about how long it will take to get things done. This is not an unchangeable contract for exactly how things will work; that is unrealistic for just about any project. The idea is to get you thinking about how exactly your time should be allocated to the various tasks involved. It is a good idea to have a milestone (i.e. a specific outcome) for each week of the project. This may include getting familiar with </w:t>
+      </w:r>
+      <w:proofErr w:type="gramStart"/>
+      <w:r>
+        <w:t>tools, or</w:t>
+      </w:r>
+      <w:proofErr w:type="gramEnd"/>
+      <w:r>
+        <w:t xml:space="preserve"> reading up on a particular technique or technology. You should also include time for writing up the final report and any other documentation. Writing reports always takes longer than you think, especially as you should expect to re-write any piece of writing that you do at least three or four times.</w:t>
+      </w:r>
+    </w:p>
+    <w:p>
+      <w:pPr>
+        <w:pStyle w:val="Heading3"/>
+      </w:pPr>
+      <w:r>
+        <w:t>Risks</w:t>
+      </w:r>
+    </w:p>
+    <w:p>
+      <w:r>
+        <w:t>What risks can you identify for your project? There will always be some generic risks (such as computers breaking down the night before a deadline, health and family issues, and institutional changes). Do not include generic risks such as these. The idea is to be as specific as you can to your project. For example, if your topic is to develop a game, there may be a risk that the software you choose to work with may be very difficult to learn, poorly documented, or not turn out to have the features that it claims it has. These properties are often only discovered once you have started working with the software, and so unless you have had lots of experience with the particular tool, there is always a risk that it may not work as well as you believe it should, no matter how much prior research you do. Similar comments apply to hardware.</w:t>
+      </w:r>
+    </w:p>
+    <w:p>
+      <w:pPr>
+        <w:pStyle w:val="Heading3"/>
+      </w:pPr>
+      <w:r>
+        <w:t>Group processes and communications</w:t>
+      </w:r>
+    </w:p>
+    <w:p>
+      <w:r>
+        <w:t xml:space="preserve">Communication between group members is arguably the most important aspect of your project. </w:t>
+      </w:r>
+      <w:proofErr w:type="gramStart"/>
+      <w:r>
+        <w:t>Past experience</w:t>
+      </w:r>
+      <w:proofErr w:type="gramEnd"/>
+      <w:r>
+        <w:t xml:space="preserve"> has shown that communication breakdowns between group members is the most common cause of project failures, so it is vital that you specify at the outset the means and expected frequency of communication between group members. How will your group communicate? How often will meetings take place? Will these be face-to-face, or using technologies such as Skype? Or Facebook? Or email? Or text? Or </w:t>
+      </w:r>
+      <w:proofErr w:type="gramStart"/>
+      <w:r>
+        <w:t>... ??</w:t>
+      </w:r>
+      <w:proofErr w:type="gramEnd"/>
+      <w:r>
+        <w:t xml:space="preserve"> What will you do if you have a group member who does not respond to communications? You should expect contact between group members at least twice a week. You can always make contact more often if you wish, but you do need to know what minimum frequency is expected from all members of your group. At least one paragraph is expected here.</w:t>
+      </w:r>
+    </w:p>
+    <w:p>
+      <w:pPr>
+        <w:pStyle w:val="Heading1"/>
+      </w:pPr>
+      <w:r>
+        <w:t>Skills and Jobs (10%)</w:t>
+      </w:r>
+    </w:p>
+    <w:p>
+      <w:pPr>
+        <w:rPr>
+          <w:rStyle w:val="SubtleEmphasis"/>
+        </w:rPr>
+      </w:pPr>
+      <w:r>
+        <w:rPr>
+          <w:rStyle w:val="SubtleEmphasis"/>
+        </w:rPr>
+        <w:t xml:space="preserve">You have clearly identified the skills appropriate to your project and have written 4 position descriptions that clearly and accurately specify </w:t>
+      </w:r>
+      <w:proofErr w:type="gramStart"/>
+      <w:r>
+        <w:rPr>
+          <w:rStyle w:val="SubtleEmphasis"/>
+        </w:rPr>
+        <w:t>all of</w:t>
+      </w:r>
+      <w:proofErr w:type="gramEnd"/>
+      <w:r>
+        <w:rPr>
+          <w:rStyle w:val="SubtleEmphasis"/>
+        </w:rPr>
+        <w:t xml:space="preserve"> the skills, qualifications and experience needed.</w:t>
+      </w:r>
+    </w:p>
+    <w:p>
+      <w:r>
+        <w:t xml:space="preserve">Let us suppose that a group of venture capitalists hears about your </w:t>
+      </w:r>
+      <w:proofErr w:type="gramStart"/>
+      <w:r>
+        <w:t>project, and</w:t>
+      </w:r>
+      <w:proofErr w:type="gramEnd"/>
+      <w:r>
+        <w:t xml:space="preserve"> is so impressed that they wish to fund you to develop it further for say six months. You will be the manager of a team of 4 people to deliver the project outcomes. What position description would be appropriate? Write 4 position descriptions for people that you would employ to take your project to the next phase. You will need to consider what skills are appropriate, which may include specific technical expertise, </w:t>
+      </w:r>
+      <w:proofErr w:type="gramStart"/>
+      <w:r>
+        <w:t>team work</w:t>
+      </w:r>
+      <w:proofErr w:type="gramEnd"/>
+      <w:r>
+        <w:t xml:space="preserve"> experience, leadership and management techniques, and innovative thinking.</w:t>
+      </w:r>
+    </w:p>
+    <w:p>
+      <w:pPr>
+        <w:pStyle w:val="Heading1"/>
+      </w:pPr>
+      <w:r>
+        <w:t>Feedback (10%)</w:t>
+      </w:r>
+    </w:p>
+    <w:p>
+      <w:pPr>
+        <w:rPr>
+          <w:rStyle w:val="SubtleEmphasis"/>
+        </w:rPr>
+      </w:pPr>
+      <w:proofErr w:type="gramStart"/>
+      <w:r>
+        <w:rPr>
+          <w:rStyle w:val="SubtleEmphasis"/>
+        </w:rPr>
+        <w:t>All of</w:t>
+      </w:r>
+      <w:proofErr w:type="gramEnd"/>
+      <w:r>
+        <w:rPr>
+          <w:rStyle w:val="SubtleEmphasis"/>
+        </w:rPr>
+        <w:t xml:space="preserve"> your group members have contributed appropriate feedback on themselves and their group members on </w:t>
       </w:r>
       <w:proofErr w:type="spellStart"/>
       <w:r>
-        <w:t>Beorn</w:t>
+        <w:rPr>
+          <w:rStyle w:val="SubtleEmphasis"/>
+        </w:rPr>
+        <w:t>SparkPLUS</w:t>
       </w:r>
       <w:proofErr w:type="spellEnd"/>
       <w:r>
-        <w:t xml:space="preserve">, kill as many giant spiders as necessary, fight </w:t>
+        <w:rPr>
+          <w:rStyle w:val="SubtleEmphasis"/>
+        </w:rPr>
+        <w:t>.</w:t>
+      </w:r>
+    </w:p>
+    <w:p>
+      <w:r>
+        <w:t xml:space="preserve">By the time you get to the end of the semester, you should have been working as a group for nearly ten weeks, and so you will have been able to judge how well your group is performing. As in Assignment 2, each of you should login to the </w:t>
       </w:r>
       <w:proofErr w:type="spellStart"/>
       <w:r>
-        <w:t>Azog</w:t>
+        <w:t>SparkPLUS</w:t>
       </w:r>
       <w:proofErr w:type="spellEnd"/>
       <w:r>
-        <w:t xml:space="preserve"> if he shows up, ... ).</w:t>
-      </w:r>
-    </w:p>
-    <w:p>
-      <w:r>
-        <w:t>If things don't go as expected, this is the part of the plan that you would fall back on to answer questions such as “What are the most important parts of the project? Which parts should have priority over the others? If we have only enough time or resources for one of our goals, which one should it be?". One paragraph for the aim and one for each goal is expected. Each paragraph should include a description of the aim or goal, and a justification for it.</w:t>
-      </w:r>
-    </w:p>
-    <w:p>
-      <w:pPr>
-        <w:pStyle w:val="Heading3"/>
-      </w:pPr>
-      <w:r>
-        <w:t>Plans and Progress</w:t>
-      </w:r>
-    </w:p>
-    <w:p>
-      <w:r>
-        <w:t xml:space="preserve">Here you should give as much detail as you can about what your project will do, and how you will do it. This should also include how far you have got with developing any features or outcomes from your project. Tell us about the “story" of your project – how it began, how it has progressed, and what stage of the plan you are up to. Include any </w:t>
+        <w:t xml:space="preserve"> tool to provide an assessment of each person in the group, including themselves. This will then provide feedback to each of you, and in particular on how the rest of the team view’s </w:t>
       </w:r>
       <w:proofErr w:type="gramStart"/>
       <w:r>
-        <w:t>dead-ends</w:t>
+        <w:t>you</w:t>
       </w:r>
       <w:proofErr w:type="gramEnd"/>
       <w:r>
-        <w:t xml:space="preserve"> you may have followed, decisions made, and changes that have been made to the project plan. This will need to include a significant amount of detail, so that it is easily seen what precisely you have done and are planning to do. If it helps, imagine the information that would be required if you were to hand this project over at the end of the semester to a new team to complete the job. What would you want to know, if you were one of the people taking over? There is no set length for this section, but it is hard to believe that less than two pages could be adequate. Three or four pages is far more likely.</w:t>
-      </w:r>
-    </w:p>
-    <w:p>
-      <w:pPr>
-        <w:pStyle w:val="Heading3"/>
-      </w:pPr>
-      <w:r>
-        <w:t>Roles</w:t>
-      </w:r>
-    </w:p>
-    <w:p>
-      <w:r>
-        <w:t xml:space="preserve">It is sometimes useful to define roles for </w:t>
-      </w:r>
-      <w:proofErr w:type="gramStart"/>
-      <w:r>
-        <w:t>particular participants</w:t>
-      </w:r>
-      <w:proofErr w:type="gramEnd"/>
-      <w:r>
-        <w:t>, such as Lead Developer, or Technical Designer, or User Interface Designer. It is also possible that roles are changed from week to week, depending on what needs to be done next. Have you defined any specific roles for your project? If so, describe and justify these. If not, describe your process and justify why there are no specific roles.</w:t>
-      </w:r>
-    </w:p>
-    <w:p>
-      <w:pPr>
-        <w:pStyle w:val="Heading3"/>
-      </w:pPr>
-      <w:r>
-        <w:t>Scope and Limits</w:t>
-      </w:r>
-    </w:p>
-    <w:p>
-      <w:r>
-        <w:t>“There's no such thing as perfection. You're never finished with a film. You run out of time.” -- Peter Jackson, director of `The Lord of the Rings’ and ‘The Hobbit’ trilogies</w:t>
-      </w:r>
-    </w:p>
-    <w:p>
-      <w:r>
-        <w:t xml:space="preserve">One of the more difficult parts of project planning and execution is to define the scope and limits of the project. As mentioned above, you never </w:t>
-      </w:r>
-      <w:proofErr w:type="gramStart"/>
-      <w:r>
-        <w:t>really complete</w:t>
-      </w:r>
-      <w:proofErr w:type="gramEnd"/>
-      <w:r>
-        <w:t xml:space="preserve"> project like these; all you can ever do is your best in the time available. Part of that involves setting priorities and accepting that there will be features that will take too long to develop. This means that it is important to set a scope for your project, as a means of ensuring that you make the most of the time available. For example, if you are developing a game, you might consider only producing one level and two or three characters, in order to show a proof-of-concept, rather than develop three levels and ten characters.</w:t>
-      </w:r>
-    </w:p>
-    <w:p>
-      <w:r>
-        <w:t xml:space="preserve">The scope is probably the most crucial part of your plan, </w:t>
-      </w:r>
-      <w:proofErr w:type="gramStart"/>
-      <w:r>
-        <w:t>and also</w:t>
-      </w:r>
-      <w:proofErr w:type="gramEnd"/>
-      <w:r>
-        <w:t xml:space="preserve"> the most difficult to define. One way to define the scope is to think of the deliverables for your project, i.e. what outcomes would you be able to show to someone who asks you to see the results of your work. This will also include several statements about what </w:t>
-      </w:r>
-      <w:proofErr w:type="gramStart"/>
-      <w:r>
-        <w:t>will not be part of the project</w:t>
-      </w:r>
-      <w:proofErr w:type="gramEnd"/>
-      <w:r>
-        <w:t>. For example, if you are using Open Street Maps to show the location of all your favourite shops, the deliverables would include the updated map, but not the Open Street Maps technology itself. It would also not include many other features of Open Street Maps, or other interesting location -- just those which show your favourite shops.</w:t>
-      </w:r>
-    </w:p>
-    <w:p>
-      <w:r>
-        <w:t>Also, be aware of the phenomenon of `scope creep', which is the tendency for projects to incorporate more and more features. There is nothing wrong with being ambitious, but you only have a certain amount of time. At least one paragraph is expected.</w:t>
-      </w:r>
-    </w:p>
-    <w:p>
-      <w:pPr>
-        <w:pStyle w:val="Heading3"/>
-      </w:pPr>
-      <w:r>
-        <w:t>Tools and Technologies</w:t>
-      </w:r>
-    </w:p>
-    <w:p>
-      <w:r>
-        <w:t>What software or other tools are required by the project? Are there any software licenses needed? Is there any hardware needed (beyond a standard laptop or something similar)? This needs to be precise (e.g. Windows Movie Maker Version 45.3) but needn't be long. You should also include a brief description of any prior experience any group members have had with the tools and technologies you list. There is no minimum length for this. It is important to be as precise as possible, but descriptions of the tools are not needed here.</w:t>
-      </w:r>
-    </w:p>
-    <w:p>
-      <w:pPr>
-        <w:pStyle w:val="Heading3"/>
-      </w:pPr>
-      <w:r>
-        <w:t>Testing</w:t>
-      </w:r>
-    </w:p>
-    <w:p>
-      <w:r>
-        <w:t xml:space="preserve">How will your test your project? How will you know when you have succeeded? Testing is not something that you should leave until the very end; often it is far more useful to have a quick and dirty “mock up" of a project and then do some (limited) testing, to </w:t>
+        <w:t xml:space="preserve"> performance.</w:t>
+      </w:r>
+    </w:p>
+    <w:p>
+      <w:r>
+        <w:t xml:space="preserve">You do not need to include any information about the feedback you receive, as this is intended to give you experience with use of tools such as these, and how the information is gathered and processed in such tools. The markers will, however, check that each person in the group has contributed via </w:t>
       </w:r>
       <w:proofErr w:type="spellStart"/>
       <w:r>
-        <w:t>nd</w:t>
+        <w:t>SparkPLUS</w:t>
       </w:r>
       <w:proofErr w:type="spellEnd"/>
       <w:r>
-        <w:t xml:space="preserve"> out whether you are building the right product. If your project involves user testing, you should describe in your plan how you will find the test users, approximately what number of people you will need, and what background (if any) is required. At least one paragraph is expected here.</w:t>
-      </w:r>
-    </w:p>
-    <w:p>
-      <w:pPr>
-        <w:pStyle w:val="Heading3"/>
-      </w:pPr>
-      <w:r>
-        <w:t>Timeframe</w:t>
-      </w:r>
-    </w:p>
-    <w:p>
-      <w:r>
-        <w:t>Another difficult aspect of project planning is knowing how much time to allow. You will have something like 36 hours per person for this assignment. In order to develop a plan for further work beyond the end of this course, let us assume that you will have an extra 10 hours per week per person for 10 weeks in addition to this time in order to develop your project. This means that you will have six weeks (Weeks 7 to 12) of the semester to work on your assignment, with a further 10 weeks after that. This means that your plan will be for a total of 15 weeks, with the first 6 being on this assignment.</w:t>
-      </w:r>
-    </w:p>
-    <w:p>
-      <w:r>
-        <w:t xml:space="preserve">You will clearly not have the extra 10 weeks to work on the project; this is intended to give you a feeling for how much you would be able to achieve in that time. This means that the first 6 weeks of your timeline will end up being your </w:t>
-      </w:r>
-      <w:proofErr w:type="gramStart"/>
-      <w:r>
-        <w:t>actually progress</w:t>
-      </w:r>
-      <w:proofErr w:type="gramEnd"/>
-      <w:r>
-        <w:t xml:space="preserve"> on this project, with the remaining 10 weeks being your plan for the next stages.</w:t>
-      </w:r>
-    </w:p>
-    <w:p>
-      <w:r>
-        <w:t>This should be presented in the form of a table, with one row for each week, specifying as best you can the work for each person for each week. This means that the first six rows of the table will describe your progress so far, and the remaining 10 your best guess at how the remaining time would work.</w:t>
-      </w:r>
-    </w:p>
-    <w:p>
-      <w:r>
-        <w:t xml:space="preserve">This will no doubt change as you work on your assignment, as it will give you a more precise idea about how long it will take to get things done. This is not an unchangeable contract for exactly how things will work; that is unrealistic for just about any project. The idea is to get you thinking about how exactly your time should be allocated to the various tasks involved. It is a good idea to have a milestone (i.e. a specific outcome) for each week of the project. This may include getting familiar with </w:t>
-      </w:r>
-      <w:proofErr w:type="gramStart"/>
-      <w:r>
-        <w:t>tools, or</w:t>
-      </w:r>
-      <w:proofErr w:type="gramEnd"/>
-      <w:r>
-        <w:t xml:space="preserve"> reading up on a particular technique or technology. You should also include time for writing up the final report and any other documentation. Writing reports always takes longer than you think, especially as you should expect to re-write any piece of writing that you do at least three or four times.</w:t>
-      </w:r>
-    </w:p>
-    <w:p>
-      <w:pPr>
-        <w:pStyle w:val="Heading3"/>
-      </w:pPr>
-      <w:r>
-        <w:t>Risks</w:t>
-      </w:r>
-    </w:p>
-    <w:p>
-      <w:r>
-        <w:t>What risks can you identify for your project? There will always be some generic risks (such as computers breaking down the night before a deadline, health and family issues, and institutional changes). Do not include generic risks such as these. The idea is to be as specific as you can to your project. For example, if your topic is to develop a game, there may be a risk that the software you choose to work with may be very difficult to learn, poorly documented, or not turn out to have the features that it claims it has. These properties are often only discovered once you have started working with the software, and so unless you have had lots of experience with the particular tool, there is always a risk that it may not work as well as you believe it should, no matter how much prior research you do. Similar comments apply to hardware.</w:t>
-      </w:r>
-    </w:p>
-    <w:p>
-      <w:pPr>
-        <w:pStyle w:val="Heading3"/>
-      </w:pPr>
-      <w:r>
-        <w:t>Group processes and communications</w:t>
-      </w:r>
-    </w:p>
-    <w:p>
-      <w:r>
-        <w:t xml:space="preserve">Communication between group members is arguably the most important aspect of your project. </w:t>
-      </w:r>
-      <w:proofErr w:type="gramStart"/>
-      <w:r>
-        <w:t>Past experience</w:t>
-      </w:r>
-      <w:proofErr w:type="gramEnd"/>
-      <w:r>
-        <w:t xml:space="preserve"> has shown that communication breakdowns between group members is the most common cause of project failures, so it is vital that you specify at the outset the means and expected frequency of communication between group members. How will your group communicate? How often will meetings take place? Will these be face-to-face, or using technologies such as Skype? Or Facebook? Or email? Or text? Or </w:t>
-      </w:r>
-      <w:proofErr w:type="gramStart"/>
-      <w:r>
-        <w:t>... ??</w:t>
-      </w:r>
-      <w:proofErr w:type="gramEnd"/>
-      <w:r>
-        <w:t xml:space="preserve"> What will you do if you have a group member who does not respond to communications? You should expect contact between group members at least twice a week. You can always make contact more often if you wish, but you do need to know what minimum frequency is expected from all members of your group. At least one paragraph is expected here.</w:t>
+        <w:t>, and the marks for this section will only be awarded if all group members have contributed in an appropriate manner by the assignment deadline.</w:t>
+      </w:r>
+    </w:p>
+    <w:p>
+      <w:r>
+        <w:t>If you have any concerns with this process, please raise these with your instructor. If you wish to have a group discussion about this feedback, please contact the instructor who will facilitate a group discussion on this topic.</w:t>
       </w:r>
     </w:p>
     <w:p>
@@ -562,154 +974,7 @@
         <w:pStyle w:val="Heading1"/>
       </w:pPr>
       <w:r>
-        <w:t>Skills and Jobs</w:t>
-      </w:r>
-      <w:r>
-        <w:t xml:space="preserve"> (10%)</w:t>
-      </w:r>
-    </w:p>
-    <w:p>
-      <w:pPr>
-        <w:rPr>
-          <w:rStyle w:val="SubtleEmphasis"/>
-        </w:rPr>
-      </w:pPr>
-      <w:r>
-        <w:rPr>
-          <w:rStyle w:val="SubtleEmphasis"/>
-        </w:rPr>
-        <w:t xml:space="preserve">You have clearly identified the skills appropriate to your project and have written 4 position descriptions that clearly and accurately specify </w:t>
-      </w:r>
-      <w:proofErr w:type="gramStart"/>
-      <w:r>
-        <w:rPr>
-          <w:rStyle w:val="SubtleEmphasis"/>
-        </w:rPr>
-        <w:t>all of</w:t>
-      </w:r>
-      <w:proofErr w:type="gramEnd"/>
-      <w:r>
-        <w:rPr>
-          <w:rStyle w:val="SubtleEmphasis"/>
-        </w:rPr>
-        <w:t xml:space="preserve"> the skills, qualifications and experience needed.</w:t>
-      </w:r>
-    </w:p>
-    <w:p>
-      <w:r>
-        <w:t xml:space="preserve">Let us suppose that a group of venture capitalists hears about your </w:t>
-      </w:r>
-      <w:proofErr w:type="gramStart"/>
-      <w:r>
-        <w:t>project, and</w:t>
-      </w:r>
-      <w:proofErr w:type="gramEnd"/>
-      <w:r>
-        <w:t xml:space="preserve"> is so impressed that they wish to fund you to develop it further for say six months. You will be the manager of a team of 4 people to deliver the project outcomes. What position description would be appropriate? Write 4 position descriptions for people that you would employ to take your project to the next phase. You will need to consider what skills are appropriate, which may include specific technical expertise, </w:t>
-      </w:r>
-      <w:proofErr w:type="gramStart"/>
-      <w:r>
-        <w:t>team work</w:t>
-      </w:r>
-      <w:proofErr w:type="gramEnd"/>
-      <w:r>
-        <w:t xml:space="preserve"> experience, leadership and management techniques, and innovative thinking.</w:t>
-      </w:r>
-    </w:p>
-    <w:p>
-      <w:pPr>
-        <w:pStyle w:val="Heading1"/>
-      </w:pPr>
-      <w:r>
-        <w:t>Feedback</w:t>
-      </w:r>
-      <w:r>
-        <w:t xml:space="preserve"> (10%)</w:t>
-      </w:r>
-    </w:p>
-    <w:p>
-      <w:pPr>
-        <w:rPr>
-          <w:rStyle w:val="SubtleEmphasis"/>
-        </w:rPr>
-      </w:pPr>
-      <w:proofErr w:type="gramStart"/>
-      <w:r>
-        <w:rPr>
-          <w:rStyle w:val="SubtleEmphasis"/>
-        </w:rPr>
-        <w:t>All of</w:t>
-      </w:r>
-      <w:proofErr w:type="gramEnd"/>
-      <w:r>
-        <w:rPr>
-          <w:rStyle w:val="SubtleEmphasis"/>
-        </w:rPr>
-        <w:t xml:space="preserve"> your group members have contributed appropriate feedback on themselves and their group members on </w:t>
-      </w:r>
-      <w:proofErr w:type="spellStart"/>
-      <w:r>
-        <w:rPr>
-          <w:rStyle w:val="SubtleEmphasis"/>
-        </w:rPr>
-        <w:t>SparkPLUS</w:t>
-      </w:r>
-      <w:proofErr w:type="spellEnd"/>
-      <w:r>
-        <w:rPr>
-          <w:rStyle w:val="SubtleEmphasis"/>
-        </w:rPr>
-        <w:t>.</w:t>
-      </w:r>
-    </w:p>
-    <w:p>
-      <w:r>
-        <w:t xml:space="preserve">By the time you get to the end of the semester, you should have been working as a group for nearly ten weeks, and so you will have been able to judge how well your group is performing. As in Assignment 2, each of you should login to the </w:t>
-      </w:r>
-      <w:proofErr w:type="spellStart"/>
-      <w:r>
-        <w:t>SparkPLUS</w:t>
-      </w:r>
-      <w:proofErr w:type="spellEnd"/>
-      <w:r>
-        <w:t xml:space="preserve"> tool to provide an assessment of each person in the group, including themselves. This will then provide feedback to each of you, and in particular on how the rest of the team view’s </w:t>
-      </w:r>
-      <w:proofErr w:type="gramStart"/>
-      <w:r>
-        <w:t>you</w:t>
-      </w:r>
-      <w:proofErr w:type="gramEnd"/>
-      <w:r>
-        <w:t xml:space="preserve"> performance.</w:t>
-      </w:r>
-    </w:p>
-    <w:p>
-      <w:r>
-        <w:t xml:space="preserve">You do not need to include any information about the feedback you receive, as this is intended to give you experience with use of tools such as these, and how the information is gathered and processed in such tools. The markers will, however, check that each person in the group has contributed via </w:t>
-      </w:r>
-      <w:proofErr w:type="spellStart"/>
-      <w:r>
-        <w:t>SparkPLUS</w:t>
-      </w:r>
-      <w:proofErr w:type="spellEnd"/>
-      <w:r>
-        <w:t>, and the marks for this section will only be awarded if all group members have contributed in an appropriate manner by the assignment deadline.</w:t>
-      </w:r>
-    </w:p>
-    <w:p>
-      <w:r>
-        <w:t>If you have any concerns with this process, please raise these with your instructor. If you wish to have a group discussion about this feedback, please contact the instructor who will facilitate a group discussion on this topic.</w:t>
-      </w:r>
-    </w:p>
-    <w:p>
-      <w:pPr>
-        <w:pStyle w:val="Heading1"/>
-      </w:pPr>
-      <w:r>
-        <w:t>Group Reflection</w:t>
-      </w:r>
-      <w:r>
-        <w:t xml:space="preserve"> (10%)</w:t>
+        <w:t>Group Reflection (10%)</w:t>
       </w:r>
     </w:p>
     <w:p>
@@ -775,9 +1040,95 @@
 <file path=word/numbering.xml><?xml version="1.0" encoding="utf-8"?>
 <w:numbering xmlns:wpc="http://schemas.microsoft.com/office/word/2010/wordprocessingCanvas" xmlns:cx="http://schemas.microsoft.com/office/drawing/2014/chartex" xmlns:cx1="http://schemas.microsoft.com/office/drawing/2015/9/8/chartex" xmlns:cx2="http://schemas.microsoft.com/office/drawing/2015/10/21/chartex" xmlns:cx3="http://schemas.microsoft.com/office/drawing/2016/5/9/chartex" xmlns:cx4="http://schemas.microsoft.com/office/drawing/2016/5/10/chartex" xmlns:cx5="http://schemas.microsoft.com/office/drawing/2016/5/11/chartex" xmlns:cx6="http://schemas.microsoft.com/office/drawing/2016/5/12/chartex" xmlns:cx7="http://schemas.microsoft.com/office/drawing/2016/5/13/chartex" xmlns:cx8="http://schemas.microsoft.com/office/drawing/2016/5/14/chartex" xmlns:mc="http://schemas.openxmlformats.org/markup-compatibility/2006" xmlns:aink="http://schemas.microsoft.com/office/drawing/2016/ink" xmlns:am3d="http://schemas.microsoft.com/office/drawing/2017/model3d" xmlns:o="urn:schemas-microsoft-com:office:office" xmlns:r="http://schemas.openxmlformats.org/officeDocument/2006/relationships" xmlns:m="http://schemas.openxmlformats.org/officeDocument/2006/math" xmlns:v="urn:schemas-microsoft-com:vml" xmlns:wp14="http://schemas.microsoft.com/office/word/2010/wordprocessingDrawing" xmlns:wp="http://schemas.openxmlformats.org/drawingml/2006/wordprocessingDrawing" xmlns:w10="urn:schemas-microsoft-com:office:word" xmlns:w="http://schemas.openxmlformats.org/wordprocessingml/2006/main" xmlns:w14="http://schemas.microsoft.com/office/word/2010/wordml" xmlns:w15="http://schemas.microsoft.com/office/word/2012/wordml" xmlns:w16cid="http://schemas.microsoft.com/office/word/2016/wordml/cid" xmlns:w16se="http://schemas.microsoft.com/office/word/2015/wordml/symex" xmlns:wpg="http://schemas.microsoft.com/office/word/2010/wordprocessingGroup" xmlns:wpi="http://schemas.microsoft.com/office/word/2010/wordprocessingInk" xmlns:wne="http://schemas.microsoft.com/office/word/2006/wordml" xmlns:wps="http://schemas.microsoft.com/office/word/2010/wordprocessingShape" mc:Ignorable="w14 w15 w16se w16cid wp14">
   <w:abstractNum w:abstractNumId="0" w15:restartNumberingAfterBreak="0">
-    <w:nsid w:val="68D16E0A"/>
+    <w:nsid w:val="0D6C1D77"/>
     <w:multiLevelType w:val="hybridMultilevel"/>
-    <w:tmpl w:val="92900C2C"/>
+    <w:tmpl w:val="0ACA6626"/>
+    <w:lvl w:ilvl="0" w:tplc="0C09000F">
+      <w:start w:val="1"/>
+      <w:numFmt w:val="decimal"/>
+      <w:lvlText w:val="%1."/>
+      <w:lvlJc w:val="left"/>
+      <w:pPr>
+        <w:ind w:left="720" w:hanging="360"/>
+      </w:pPr>
+    </w:lvl>
+    <w:lvl w:ilvl="1" w:tplc="0C090019">
+      <w:start w:val="1"/>
+      <w:numFmt w:val="lowerLetter"/>
+      <w:lvlText w:val="%2."/>
+      <w:lvlJc w:val="left"/>
+      <w:pPr>
+        <w:ind w:left="1440" w:hanging="360"/>
+      </w:pPr>
+    </w:lvl>
+    <w:lvl w:ilvl="2" w:tplc="0C09001B" w:tentative="1">
+      <w:start w:val="1"/>
+      <w:numFmt w:val="lowerRoman"/>
+      <w:lvlText w:val="%3."/>
+      <w:lvlJc w:val="right"/>
+      <w:pPr>
+        <w:ind w:left="2160" w:hanging="180"/>
+      </w:pPr>
+    </w:lvl>
+    <w:lvl w:ilvl="3" w:tplc="0C09000F" w:tentative="1">
+      <w:start w:val="1"/>
+      <w:numFmt w:val="decimal"/>
+      <w:lvlText w:val="%4."/>
+      <w:lvlJc w:val="left"/>
+      <w:pPr>
+        <w:ind w:left="2880" w:hanging="360"/>
+      </w:pPr>
+    </w:lvl>
+    <w:lvl w:ilvl="4" w:tplc="0C090019" w:tentative="1">
+      <w:start w:val="1"/>
+      <w:numFmt w:val="lowerLetter"/>
+      <w:lvlText w:val="%5."/>
+      <w:lvlJc w:val="left"/>
+      <w:pPr>
+        <w:ind w:left="3600" w:hanging="360"/>
+      </w:pPr>
+    </w:lvl>
+    <w:lvl w:ilvl="5" w:tplc="0C09001B" w:tentative="1">
+      <w:start w:val="1"/>
+      <w:numFmt w:val="lowerRoman"/>
+      <w:lvlText w:val="%6."/>
+      <w:lvlJc w:val="right"/>
+      <w:pPr>
+        <w:ind w:left="4320" w:hanging="180"/>
+      </w:pPr>
+    </w:lvl>
+    <w:lvl w:ilvl="6" w:tplc="0C09000F" w:tentative="1">
+      <w:start w:val="1"/>
+      <w:numFmt w:val="decimal"/>
+      <w:lvlText w:val="%7."/>
+      <w:lvlJc w:val="left"/>
+      <w:pPr>
+        <w:ind w:left="5040" w:hanging="360"/>
+      </w:pPr>
+    </w:lvl>
+    <w:lvl w:ilvl="7" w:tplc="0C090019" w:tentative="1">
+      <w:start w:val="1"/>
+      <w:numFmt w:val="lowerLetter"/>
+      <w:lvlText w:val="%8."/>
+      <w:lvlJc w:val="left"/>
+      <w:pPr>
+        <w:ind w:left="5760" w:hanging="360"/>
+      </w:pPr>
+    </w:lvl>
+    <w:lvl w:ilvl="8" w:tplc="0C09001B" w:tentative="1">
+      <w:start w:val="1"/>
+      <w:numFmt w:val="lowerRoman"/>
+      <w:lvlText w:val="%9."/>
+      <w:lvlJc w:val="right"/>
+      <w:pPr>
+        <w:ind w:left="6480" w:hanging="180"/>
+      </w:pPr>
+    </w:lvl>
+  </w:abstractNum>
+  <w:abstractNum w:abstractNumId="1" w15:restartNumberingAfterBreak="0">
+    <w:nsid w:val="1A67100B"/>
+    <w:multiLevelType w:val="hybridMultilevel"/>
+    <w:tmpl w:val="4C724362"/>
     <w:lvl w:ilvl="0" w:tplc="0C090001">
       <w:start w:val="1"/>
       <w:numFmt w:val="bullet"/>
@@ -887,7 +1238,126 @@
       </w:rPr>
     </w:lvl>
   </w:abstractNum>
+  <w:abstractNum w:abstractNumId="2" w15:restartNumberingAfterBreak="0">
+    <w:nsid w:val="68D16E0A"/>
+    <w:multiLevelType w:val="hybridMultilevel"/>
+    <w:tmpl w:val="92900C2C"/>
+    <w:lvl w:ilvl="0" w:tplc="0C090001">
+      <w:start w:val="1"/>
+      <w:numFmt w:val="bullet"/>
+      <w:lvlText w:val=""/>
+      <w:lvlJc w:val="left"/>
+      <w:pPr>
+        <w:ind w:left="720" w:hanging="360"/>
+      </w:pPr>
+      <w:rPr>
+        <w:rFonts w:ascii="Symbol" w:hAnsi="Symbol" w:hint="default"/>
+      </w:rPr>
+    </w:lvl>
+    <w:lvl w:ilvl="1" w:tplc="0C090003" w:tentative="1">
+      <w:start w:val="1"/>
+      <w:numFmt w:val="bullet"/>
+      <w:lvlText w:val="o"/>
+      <w:lvlJc w:val="left"/>
+      <w:pPr>
+        <w:ind w:left="1440" w:hanging="360"/>
+      </w:pPr>
+      <w:rPr>
+        <w:rFonts w:ascii="Courier New" w:hAnsi="Courier New" w:cs="Courier New" w:hint="default"/>
+      </w:rPr>
+    </w:lvl>
+    <w:lvl w:ilvl="2" w:tplc="0C090005" w:tentative="1">
+      <w:start w:val="1"/>
+      <w:numFmt w:val="bullet"/>
+      <w:lvlText w:val=""/>
+      <w:lvlJc w:val="left"/>
+      <w:pPr>
+        <w:ind w:left="2160" w:hanging="360"/>
+      </w:pPr>
+      <w:rPr>
+        <w:rFonts w:ascii="Wingdings" w:hAnsi="Wingdings" w:hint="default"/>
+      </w:rPr>
+    </w:lvl>
+    <w:lvl w:ilvl="3" w:tplc="0C090001" w:tentative="1">
+      <w:start w:val="1"/>
+      <w:numFmt w:val="bullet"/>
+      <w:lvlText w:val=""/>
+      <w:lvlJc w:val="left"/>
+      <w:pPr>
+        <w:ind w:left="2880" w:hanging="360"/>
+      </w:pPr>
+      <w:rPr>
+        <w:rFonts w:ascii="Symbol" w:hAnsi="Symbol" w:hint="default"/>
+      </w:rPr>
+    </w:lvl>
+    <w:lvl w:ilvl="4" w:tplc="0C090003" w:tentative="1">
+      <w:start w:val="1"/>
+      <w:numFmt w:val="bullet"/>
+      <w:lvlText w:val="o"/>
+      <w:lvlJc w:val="left"/>
+      <w:pPr>
+        <w:ind w:left="3600" w:hanging="360"/>
+      </w:pPr>
+      <w:rPr>
+        <w:rFonts w:ascii="Courier New" w:hAnsi="Courier New" w:cs="Courier New" w:hint="default"/>
+      </w:rPr>
+    </w:lvl>
+    <w:lvl w:ilvl="5" w:tplc="0C090005" w:tentative="1">
+      <w:start w:val="1"/>
+      <w:numFmt w:val="bullet"/>
+      <w:lvlText w:val=""/>
+      <w:lvlJc w:val="left"/>
+      <w:pPr>
+        <w:ind w:left="4320" w:hanging="360"/>
+      </w:pPr>
+      <w:rPr>
+        <w:rFonts w:ascii="Wingdings" w:hAnsi="Wingdings" w:hint="default"/>
+      </w:rPr>
+    </w:lvl>
+    <w:lvl w:ilvl="6" w:tplc="0C090001" w:tentative="1">
+      <w:start w:val="1"/>
+      <w:numFmt w:val="bullet"/>
+      <w:lvlText w:val=""/>
+      <w:lvlJc w:val="left"/>
+      <w:pPr>
+        <w:ind w:left="5040" w:hanging="360"/>
+      </w:pPr>
+      <w:rPr>
+        <w:rFonts w:ascii="Symbol" w:hAnsi="Symbol" w:hint="default"/>
+      </w:rPr>
+    </w:lvl>
+    <w:lvl w:ilvl="7" w:tplc="0C090003" w:tentative="1">
+      <w:start w:val="1"/>
+      <w:numFmt w:val="bullet"/>
+      <w:lvlText w:val="o"/>
+      <w:lvlJc w:val="left"/>
+      <w:pPr>
+        <w:ind w:left="5760" w:hanging="360"/>
+      </w:pPr>
+      <w:rPr>
+        <w:rFonts w:ascii="Courier New" w:hAnsi="Courier New" w:cs="Courier New" w:hint="default"/>
+      </w:rPr>
+    </w:lvl>
+    <w:lvl w:ilvl="8" w:tplc="0C090005" w:tentative="1">
+      <w:start w:val="1"/>
+      <w:numFmt w:val="bullet"/>
+      <w:lvlText w:val=""/>
+      <w:lvlJc w:val="left"/>
+      <w:pPr>
+        <w:ind w:left="6480" w:hanging="360"/>
+      </w:pPr>
+      <w:rPr>
+        <w:rFonts w:ascii="Wingdings" w:hAnsi="Wingdings" w:hint="default"/>
+      </w:rPr>
+    </w:lvl>
+  </w:abstractNum>
   <w:num w:numId="1">
+    <w:abstractNumId w:val="2"/>
+  </w:num>
+  <w:num w:numId="2">
+    <w:abstractNumId w:val="1"/>
+  </w:num>
+  <w:num w:numId="3">
     <w:abstractNumId w:val="0"/>
   </w:num>
 </w:numbering>
@@ -2201,6 +2671,21 @@
 </file>
 
 <file path=customXml/item1.xml><?xml version="1.0" encoding="utf-8"?>
+<p:properties xmlns:p="http://schemas.microsoft.com/office/2006/metadata/properties" xmlns:xsi="http://www.w3.org/2001/XMLSchema-instance" xmlns:pc="http://schemas.microsoft.com/office/infopath/2007/PartnerControls">
+  <documentManagement/>
+</p:properties>
+</file>
+
+<file path=customXml/item2.xml><?xml version="1.0" encoding="utf-8"?>
+<?mso-contentType ?>
+<FormTemplates xmlns="http://schemas.microsoft.com/sharepoint/v3/contenttype/forms">
+  <Display>DocumentLibraryForm</Display>
+  <Edit>DocumentLibraryForm</Edit>
+  <New>DocumentLibraryForm</New>
+</FormTemplates>
+</file>
+
+<file path=customXml/item3.xml><?xml version="1.0" encoding="utf-8"?>
 <ct:contentTypeSchema xmlns:ct="http://schemas.microsoft.com/office/2006/metadata/contentType" xmlns:ma="http://schemas.microsoft.com/office/2006/metadata/properties/metaAttributes" ct:_="" ma:_="" ma:contentTypeName="Document" ma:contentTypeID="0x010100A045D8D3096BD14D80B9E7215FDCBDC5" ma:contentTypeVersion="13" ma:contentTypeDescription="Create a new document." ma:contentTypeScope="" ma:versionID="516fda0430e279d9eec91e40011af9ae">
   <xsd:schema xmlns:xsd="http://www.w3.org/2001/XMLSchema" xmlns:xs="http://www.w3.org/2001/XMLSchema" xmlns:p="http://schemas.microsoft.com/office/2006/metadata/properties" xmlns:ns3="33a9af6d-24f5-44b7-8b17-60c927d068e1" xmlns:ns4="6120ab1a-592a-41e0-9773-0d6d8547d4b8" targetNamespace="http://schemas.microsoft.com/office/2006/metadata/properties" ma:root="true" ma:fieldsID="e5d65ffaa7acab344f50f7cb9eedf784" ns3:_="" ns4:_="">
     <xsd:import namespace="33a9af6d-24f5-44b7-8b17-60c927d068e1"/>
@@ -2423,22 +2908,24 @@
 </ct:contentTypeSchema>
 </file>
 
-<file path=customXml/item2.xml><?xml version="1.0" encoding="utf-8"?>
-<?mso-contentType ?>
-<FormTemplates xmlns="http://schemas.microsoft.com/sharepoint/v3/contenttype/forms">
-  <Display>DocumentLibraryForm</Display>
-  <Edit>DocumentLibraryForm</Edit>
-  <New>DocumentLibraryForm</New>
-</FormTemplates>
+<file path=customXml/itemProps1.xml><?xml version="1.0" encoding="utf-8"?>
+<ds:datastoreItem xmlns:ds="http://schemas.openxmlformats.org/officeDocument/2006/customXml" ds:itemID="{37C6792D-ADAA-4DBF-BC14-2D2E48D8E749}">
+  <ds:schemaRefs>
+    <ds:schemaRef ds:uri="http://schemas.microsoft.com/office/2006/metadata/properties"/>
+    <ds:schemaRef ds:uri="http://schemas.microsoft.com/office/infopath/2007/PartnerControls"/>
+  </ds:schemaRefs>
+</ds:datastoreItem>
 </file>
 
-<file path=customXml/item3.xml><?xml version="1.0" encoding="utf-8"?>
-<p:properties xmlns:p="http://schemas.microsoft.com/office/2006/metadata/properties" xmlns:xsi="http://www.w3.org/2001/XMLSchema-instance" xmlns:pc="http://schemas.microsoft.com/office/infopath/2007/PartnerControls">
-  <documentManagement/>
-</p:properties>
+<file path=customXml/itemProps2.xml><?xml version="1.0" encoding="utf-8"?>
+<ds:datastoreItem xmlns:ds="http://schemas.openxmlformats.org/officeDocument/2006/customXml" ds:itemID="{7DD4E0C3-4661-4F64-9651-B713D4AC542E}">
+  <ds:schemaRefs>
+    <ds:schemaRef ds:uri="http://schemas.microsoft.com/sharepoint/v3/contenttype/forms"/>
+  </ds:schemaRefs>
+</ds:datastoreItem>
 </file>
 
-<file path=customXml/itemProps1.xml><?xml version="1.0" encoding="utf-8"?>
+<file path=customXml/itemProps3.xml><?xml version="1.0" encoding="utf-8"?>
 <ds:datastoreItem xmlns:ds="http://schemas.openxmlformats.org/officeDocument/2006/customXml" ds:itemID="{66C22F03-249F-4574-9A7B-6214B5C25B8F}">
   <ds:schemaRefs>
     <ds:schemaRef ds:uri="http://schemas.microsoft.com/office/2006/metadata/contentType"/>
@@ -2455,21 +2942,4 @@
     <ds:schemaRef ds:uri="http://schemas.microsoft.com/internal/obd"/>
   </ds:schemaRefs>
 </ds:datastoreItem>
-</file>
-
-<file path=customXml/itemProps2.xml><?xml version="1.0" encoding="utf-8"?>
-<ds:datastoreItem xmlns:ds="http://schemas.openxmlformats.org/officeDocument/2006/customXml" ds:itemID="{7DD4E0C3-4661-4F64-9651-B713D4AC542E}">
-  <ds:schemaRefs>
-    <ds:schemaRef ds:uri="http://schemas.microsoft.com/sharepoint/v3/contenttype/forms"/>
-  </ds:schemaRefs>
-</ds:datastoreItem>
-</file>
-
-<file path=customXml/itemProps3.xml><?xml version="1.0" encoding="utf-8"?>
-<ds:datastoreItem xmlns:ds="http://schemas.openxmlformats.org/officeDocument/2006/customXml" ds:itemID="{37C6792D-ADAA-4DBF-BC14-2D2E48D8E749}">
-  <ds:schemaRefs>
-    <ds:schemaRef ds:uri="http://schemas.microsoft.com/office/2006/metadata/properties"/>
-    <ds:schemaRef ds:uri="http://schemas.microsoft.com/office/infopath/2007/PartnerControls"/>
-  </ds:schemaRefs>
-</ds:datastoreItem>
 </file>
</xml_diff>